<commit_message>
Lo trabajado en clase y el manual actualizado
</commit_message>
<xml_diff>
--- a/P2.docx
+++ b/P2.docx
@@ -1,6 +1,6 @@
 
 <file path=word/document.xml><?xml version="1.0" encoding="utf-8"?>
-<w:document xmlns:wpc="http://schemas.microsoft.com/office/word/2010/wordprocessingCanvas" xmlns:cx="http://schemas.microsoft.com/office/drawing/2014/chartex" xmlns:cx1="http://schemas.microsoft.com/office/drawing/2015/9/8/chartex" xmlns:cx2="http://schemas.microsoft.com/office/drawing/2015/10/21/chartex" xmlns:cx3="http://schemas.microsoft.com/office/drawing/2016/5/9/chartex" xmlns:cx4="http://schemas.microsoft.com/office/drawing/2016/5/10/chartex" xmlns:cx5="http://schemas.microsoft.com/office/drawing/2016/5/11/chartex" xmlns:cx6="http://schemas.microsoft.com/office/drawing/2016/5/12/chartex" xmlns:cx7="http://schemas.microsoft.com/office/drawing/2016/5/13/chartex" xmlns:cx8="http://schemas.microsoft.com/office/drawing/2016/5/14/chartex" xmlns:mc="http://schemas.openxmlformats.org/markup-compatibility/2006" xmlns:aink="http://schemas.microsoft.com/office/drawing/2016/ink" xmlns:am3d="http://schemas.microsoft.com/office/drawing/2017/model3d" xmlns:o="urn:schemas-microsoft-com:office:office" xmlns:oel="http://schemas.microsoft.com/office/2019/extlst" xmlns:r="http://schemas.openxmlformats.org/officeDocument/2006/relationships" xmlns:m="http://schemas.openxmlformats.org/officeDocument/2006/math" xmlns:v="urn:schemas-microsoft-com:vml" xmlns:wp14="http://schemas.microsoft.com/office/word/2010/wordprocessingDrawing" xmlns:wp="http://schemas.openxmlformats.org/drawingml/2006/wordprocessingDrawing" xmlns:w10="urn:schemas-microsoft-com:office:word" xmlns:w="http://schemas.openxmlformats.org/wordprocessingml/2006/main" xmlns:w14="http://schemas.microsoft.com/office/word/2010/wordml" xmlns:w15="http://schemas.microsoft.com/office/word/2012/wordml" xmlns:w16cex="http://schemas.microsoft.com/office/word/2018/wordml/cex" xmlns:w16cid="http://schemas.microsoft.com/office/word/2016/wordml/cid" xmlns:w16="http://schemas.microsoft.com/office/word/2018/wordml" xmlns:w16du="http://schemas.microsoft.com/office/word/2023/wordml/word16du" xmlns:w16sdtdh="http://schemas.microsoft.com/office/word/2020/wordml/sdtdatahash" xmlns:w16se="http://schemas.microsoft.com/office/word/2015/wordml/symex" xmlns:wpg="http://schemas.microsoft.com/office/word/2010/wordprocessingGroup" xmlns:wpi="http://schemas.microsoft.com/office/word/2010/wordprocessingInk" xmlns:wne="http://schemas.microsoft.com/office/word/2006/wordml" xmlns:wps="http://schemas.microsoft.com/office/word/2010/wordprocessingShape" mc:Ignorable="w14 w15 w16se w16cid w16 w16cex w16sdtdh w16du wp14">
+<w:document xmlns:wpc="http://schemas.microsoft.com/office/word/2010/wordprocessingCanvas" xmlns:cx="http://schemas.microsoft.com/office/drawing/2014/chartex" xmlns:cx1="http://schemas.microsoft.com/office/drawing/2015/9/8/chartex" xmlns:cx2="http://schemas.microsoft.com/office/drawing/2015/10/21/chartex" xmlns:cx3="http://schemas.microsoft.com/office/drawing/2016/5/9/chartex" xmlns:cx4="http://schemas.microsoft.com/office/drawing/2016/5/10/chartex" xmlns:cx5="http://schemas.microsoft.com/office/drawing/2016/5/11/chartex" xmlns:cx6="http://schemas.microsoft.com/office/drawing/2016/5/12/chartex" xmlns:cx7="http://schemas.microsoft.com/office/drawing/2016/5/13/chartex" xmlns:cx8="http://schemas.microsoft.com/office/drawing/2016/5/14/chartex" xmlns:mc="http://schemas.openxmlformats.org/markup-compatibility/2006" xmlns:aink="http://schemas.microsoft.com/office/drawing/2016/ink" xmlns:am3d="http://schemas.microsoft.com/office/drawing/2017/model3d" xmlns:o="urn:schemas-microsoft-com:office:office" xmlns:r="http://schemas.openxmlformats.org/officeDocument/2006/relationships" xmlns:m="http://schemas.openxmlformats.org/officeDocument/2006/math" xmlns:v="urn:schemas-microsoft-com:vml" xmlns:wp14="http://schemas.microsoft.com/office/word/2010/wordprocessingDrawing" xmlns:wp="http://schemas.openxmlformats.org/drawingml/2006/wordprocessingDrawing" xmlns:w10="urn:schemas-microsoft-com:office:word" xmlns:w="http://schemas.openxmlformats.org/wordprocessingml/2006/main" xmlns:w14="http://schemas.microsoft.com/office/word/2010/wordml" xmlns:w15="http://schemas.microsoft.com/office/word/2012/wordml" xmlns:w16cex="http://schemas.microsoft.com/office/word/2018/wordml/cex" xmlns:w16cid="http://schemas.microsoft.com/office/word/2016/wordml/cid" xmlns:w16="http://schemas.microsoft.com/office/word/2018/wordml" xmlns:w16sdtdh="http://schemas.microsoft.com/office/word/2020/wordml/sdtdatahash" xmlns:w16se="http://schemas.microsoft.com/office/word/2015/wordml/symex" xmlns:wpg="http://schemas.microsoft.com/office/word/2010/wordprocessingGroup" xmlns:wpi="http://schemas.microsoft.com/office/word/2010/wordprocessingInk" xmlns:wne="http://schemas.microsoft.com/office/word/2006/wordml" xmlns:wps="http://schemas.microsoft.com/office/word/2010/wordprocessingShape" mc:Ignorable="w14 w15 w16se w16cid w16 w16cex w16sdtdh wp14">
   <w:body>
     <w:p>
       <w:pPr>
@@ -754,10 +754,8 @@
           <w:sz w:val="32"/>
           <w:szCs w:val="32"/>
           <w:u w:val="single"/>
-          <w:lang w:val="en-US"/>
-        </w:rPr>
-      </w:pPr>
-      <w:proofErr w:type="spellStart"/>
+        </w:rPr>
+      </w:pPr>
       <w:r>
         <w:rPr>
           <w:rFonts w:ascii="Bahnschrift Condensed" w:hAnsi="Bahnschrift Condensed"/>
@@ -766,12 +764,10 @@
           <w:sz w:val="32"/>
           <w:szCs w:val="32"/>
           <w:u w:val="single"/>
-          <w:lang w:val="en-US"/>
         </w:rPr>
         <w:lastRenderedPageBreak/>
         <w:t>Interfaz</w:t>
       </w:r>
-      <w:proofErr w:type="spellEnd"/>
     </w:p>
     <w:p>
       <w:pPr>
@@ -1596,10 +1592,10 @@
           <w:szCs w:val="28"/>
         </w:rPr>
         <w:drawing>
-          <wp:inline distT="0" distB="0" distL="0" distR="0" wp14:anchorId="12945EE5" wp14:editId="70A036E3">
-            <wp:extent cx="2613857" cy="1895475"/>
-            <wp:effectExtent l="0" t="0" r="0" b="0"/>
-            <wp:docPr id="1780085799" name="Imagen 1" descr="Captura de pantalla de un celular&#10;&#10;Descripción generada automáticamente"/>
+          <wp:inline distT="0" distB="0" distL="0" distR="0" wp14:anchorId="0A18B1C3" wp14:editId="2A647224">
+            <wp:extent cx="2544318" cy="1966823"/>
+            <wp:effectExtent l="0" t="0" r="8890" b="0"/>
+            <wp:docPr id="1" name="Picture 1"/>
             <wp:cNvGraphicFramePr>
               <a:graphicFrameLocks xmlns:a="http://schemas.openxmlformats.org/drawingml/2006/main" noChangeAspect="1"/>
             </wp:cNvGraphicFramePr>
@@ -1607,7 +1603,7 @@
               <a:graphicData uri="http://schemas.openxmlformats.org/drawingml/2006/picture">
                 <pic:pic xmlns:pic="http://schemas.openxmlformats.org/drawingml/2006/picture">
                   <pic:nvPicPr>
-                    <pic:cNvPr id="1780085799" name="Imagen 1" descr="Captura de pantalla de un celular&#10;&#10;Descripción generada automáticamente"/>
+                    <pic:cNvPr id="1" name=""/>
                     <pic:cNvPicPr/>
                   </pic:nvPicPr>
                   <pic:blipFill>
@@ -1619,7 +1615,7 @@
                   <pic:spPr>
                     <a:xfrm>
                       <a:off x="0" y="0"/>
-                      <a:ext cx="2620810" cy="1900517"/>
+                      <a:ext cx="2546034" cy="1968150"/>
                     </a:xfrm>
                     <a:prstGeom prst="rect">
                       <a:avLst/>
@@ -1718,18 +1714,6 @@
           <w:szCs w:val="28"/>
         </w:rPr>
       </w:pPr>
-    </w:p>
-    <w:p>
-      <w:pPr>
-        <w:jc w:val="both"/>
-        <w:rPr>
-          <w:rFonts w:ascii="Bahnschrift Condensed" w:hAnsi="Bahnschrift Condensed"/>
-          <w:b/>
-          <w:bCs/>
-          <w:sz w:val="28"/>
-          <w:szCs w:val="28"/>
-        </w:rPr>
-      </w:pPr>
       <w:r>
         <w:rPr>
           <w:rFonts w:ascii="Bahnschrift Condensed" w:hAnsi="Bahnschrift Condensed"/>
@@ -1790,16 +1774,17 @@
           <w:szCs w:val="28"/>
         </w:rPr>
         <w:tab/>
-      </w:r>
-      <w:r>
-        <w:rPr>
-          <w:rFonts w:ascii="Bahnschrift Condensed" w:hAnsi="Bahnschrift Condensed"/>
-          <w:b/>
-          <w:bCs/>
-          <w:sz w:val="28"/>
-          <w:szCs w:val="28"/>
-        </w:rPr>
-        <w:t xml:space="preserve">    Contactos </w:t>
+        <w:t xml:space="preserve"> Modificar</w:t>
+      </w:r>
+      <w:r>
+        <w:rPr>
+          <w:rFonts w:ascii="Bahnschrift Condensed" w:hAnsi="Bahnschrift Condensed"/>
+          <w:b/>
+          <w:bCs/>
+          <w:sz w:val="28"/>
+          <w:szCs w:val="28"/>
+        </w:rPr>
+        <w:t xml:space="preserve"> Usuarios</w:t>
       </w:r>
     </w:p>
     <w:p>
@@ -1823,7 +1808,7 @@
           <w:szCs w:val="28"/>
         </w:rPr>
         <w:drawing>
-          <wp:inline distT="0" distB="0" distL="0" distR="0" wp14:anchorId="43A5614A" wp14:editId="7F35B3B0">
+          <wp:inline distT="0" distB="0" distL="0" distR="0" wp14:anchorId="0CBB5A32" wp14:editId="0A7FE2F8">
             <wp:extent cx="2465025" cy="1771650"/>
             <wp:effectExtent l="0" t="0" r="0" b="0"/>
             <wp:docPr id="1512575312" name="Imagen 1"/>
@@ -1873,14 +1858,78 @@
           <w:rFonts w:ascii="Bahnschrift Condensed" w:hAnsi="Bahnschrift Condensed"/>
           <w:b/>
           <w:bCs/>
+          <w:sz w:val="28"/>
+          <w:szCs w:val="28"/>
+        </w:rPr>
+        <w:drawing>
+          <wp:inline distT="0" distB="0" distL="0" distR="0" wp14:anchorId="6477FBB6" wp14:editId="67257436">
+            <wp:extent cx="2857500" cy="1819275"/>
+            <wp:effectExtent l="0" t="0" r="0" b="9525"/>
+            <wp:docPr id="2" name="Picture 2"/>
+            <wp:cNvGraphicFramePr>
+              <a:graphicFrameLocks xmlns:a="http://schemas.openxmlformats.org/drawingml/2006/main" noChangeAspect="1"/>
+            </wp:cNvGraphicFramePr>
+            <a:graphic xmlns:a="http://schemas.openxmlformats.org/drawingml/2006/main">
+              <a:graphicData uri="http://schemas.openxmlformats.org/drawingml/2006/picture">
+                <pic:pic xmlns:pic="http://schemas.openxmlformats.org/drawingml/2006/picture">
+                  <pic:nvPicPr>
+                    <pic:cNvPr id="1" name=""/>
+                    <pic:cNvPicPr/>
+                  </pic:nvPicPr>
+                  <pic:blipFill>
+                    <a:blip r:embed="rId17"/>
+                    <a:stretch>
+                      <a:fillRect/>
+                    </a:stretch>
+                  </pic:blipFill>
+                  <pic:spPr>
+                    <a:xfrm>
+                      <a:off x="0" y="0"/>
+                      <a:ext cx="2888505" cy="1839015"/>
+                    </a:xfrm>
+                    <a:prstGeom prst="rect">
+                      <a:avLst/>
+                    </a:prstGeom>
+                  </pic:spPr>
+                </pic:pic>
+              </a:graphicData>
+            </a:graphic>
+          </wp:inline>
+        </w:drawing>
+      </w:r>
+    </w:p>
+    <w:p>
+      <w:pPr>
+        <w:jc w:val="both"/>
+        <w:rPr>
+          <w:rFonts w:ascii="Bahnschrift Condensed" w:hAnsi="Bahnschrift Condensed"/>
+          <w:b/>
+          <w:bCs/>
+          <w:sz w:val="28"/>
+          <w:szCs w:val="28"/>
+        </w:rPr>
+      </w:pPr>
+      <w:r>
+        <w:rPr>
+          <w:rFonts w:ascii="Bahnschrift Condensed" w:hAnsi="Bahnschrift Condensed"/>
+          <w:b/>
+          <w:bCs/>
           <w:noProof/>
           <w:sz w:val="28"/>
           <w:szCs w:val="28"/>
         </w:rPr>
         <w:drawing>
-          <wp:inline distT="0" distB="0" distL="0" distR="0" wp14:anchorId="42C671E0" wp14:editId="2D839286">
-            <wp:extent cx="2419792" cy="1783494"/>
-            <wp:effectExtent l="0" t="0" r="0" b="7620"/>
+          <wp:anchor distT="0" distB="0" distL="114300" distR="114300" simplePos="0" relativeHeight="251658240" behindDoc="0" locked="0" layoutInCell="1" allowOverlap="1" wp14:anchorId="42C671E0" wp14:editId="14AC6A13">
+            <wp:simplePos x="0" y="0"/>
+            <wp:positionH relativeFrom="margin">
+              <wp:align>left</wp:align>
+            </wp:positionH>
+            <wp:positionV relativeFrom="paragraph">
+              <wp:posOffset>335280</wp:posOffset>
+            </wp:positionV>
+            <wp:extent cx="2571115" cy="1990725"/>
+            <wp:effectExtent l="0" t="0" r="635" b="9525"/>
+            <wp:wrapSquare wrapText="bothSides"/>
             <wp:docPr id="648221694" name="Imagen 1"/>
             <wp:cNvGraphicFramePr>
               <a:graphicFrameLocks xmlns:a="http://schemas.openxmlformats.org/drawingml/2006/main" noChangeAspect="1"/>
@@ -1893,7 +1942,13 @@
                     <pic:cNvPicPr/>
                   </pic:nvPicPr>
                   <pic:blipFill>
-                    <a:blip r:embed="rId17"/>
+                    <a:blip r:embed="rId18" cstate="print">
+                      <a:extLst>
+                        <a:ext uri="{28A0092B-C50C-407E-A947-70E740481C1C}">
+                          <a14:useLocalDpi xmlns:a14="http://schemas.microsoft.com/office/drawing/2010/main" val="0"/>
+                        </a:ext>
+                      </a:extLst>
+                    </a:blip>
                     <a:stretch>
                       <a:fillRect/>
                     </a:stretch>
@@ -1901,7 +1956,7 @@
                   <pic:spPr>
                     <a:xfrm>
                       <a:off x="0" y="0"/>
-                      <a:ext cx="2436722" cy="1795972"/>
+                      <a:ext cx="2571115" cy="1990725"/>
                     </a:xfrm>
                     <a:prstGeom prst="rect">
                       <a:avLst/>
@@ -1910,21 +1965,75 @@
                 </pic:pic>
               </a:graphicData>
             </a:graphic>
-          </wp:inline>
+            <wp14:sizeRelH relativeFrom="margin">
+              <wp14:pctWidth>0</wp14:pctWidth>
+            </wp14:sizeRelH>
+            <wp14:sizeRelV relativeFrom="margin">
+              <wp14:pctHeight>0</wp14:pctHeight>
+            </wp14:sizeRelV>
+          </wp:anchor>
         </w:drawing>
       </w:r>
-    </w:p>
-    <w:p>
-      <w:pPr>
-        <w:jc w:val="both"/>
-        <w:rPr>
-          <w:rFonts w:ascii="Bahnschrift Condensed" w:hAnsi="Bahnschrift Condensed"/>
-          <w:b/>
-          <w:bCs/>
-          <w:sz w:val="28"/>
-          <w:szCs w:val="28"/>
-        </w:rPr>
-      </w:pPr>
+      <w:r>
+        <w:rPr>
+          <w:rFonts w:ascii="Bahnschrift Condensed" w:hAnsi="Bahnschrift Condensed"/>
+          <w:b/>
+          <w:bCs/>
+          <w:sz w:val="28"/>
+          <w:szCs w:val="28"/>
+        </w:rPr>
+        <w:t>Contactos</w:t>
+      </w:r>
+      <w:r>
+        <w:rPr>
+          <w:rFonts w:ascii="Bahnschrift Condensed" w:hAnsi="Bahnschrift Condensed"/>
+          <w:b/>
+          <w:bCs/>
+          <w:sz w:val="28"/>
+          <w:szCs w:val="28"/>
+        </w:rPr>
+        <w:tab/>
+      </w:r>
+      <w:r>
+        <w:rPr>
+          <w:rFonts w:ascii="Bahnschrift Condensed" w:hAnsi="Bahnschrift Condensed"/>
+          <w:b/>
+          <w:bCs/>
+          <w:sz w:val="28"/>
+          <w:szCs w:val="28"/>
+        </w:rPr>
+        <w:tab/>
+      </w:r>
+      <w:r>
+        <w:rPr>
+          <w:rFonts w:ascii="Bahnschrift Condensed" w:hAnsi="Bahnschrift Condensed"/>
+          <w:b/>
+          <w:bCs/>
+          <w:sz w:val="28"/>
+          <w:szCs w:val="28"/>
+        </w:rPr>
+        <w:tab/>
+      </w:r>
+      <w:r>
+        <w:rPr>
+          <w:rFonts w:ascii="Bahnschrift Condensed" w:hAnsi="Bahnschrift Condensed"/>
+          <w:b/>
+          <w:bCs/>
+          <w:sz w:val="28"/>
+          <w:szCs w:val="28"/>
+        </w:rPr>
+        <w:tab/>
+      </w:r>
+      <w:r>
+        <w:rPr>
+          <w:rFonts w:ascii="Bahnschrift Condensed" w:hAnsi="Bahnschrift Condensed"/>
+          <w:b/>
+          <w:bCs/>
+          <w:sz w:val="28"/>
+          <w:szCs w:val="28"/>
+        </w:rPr>
+        <w:tab/>
+      </w:r>
       <w:r>
         <w:rPr>
           <w:rFonts w:ascii="Bahnschrift Condensed" w:hAnsi="Bahnschrift Condensed"/>
@@ -1945,6 +2054,21 @@
         </w:rPr>
         <w:tab/>
       </w:r>
+    </w:p>
+    <w:p>
+      <w:pPr>
+        <w:tabs>
+          <w:tab w:val="center" w:pos="2424"/>
+        </w:tabs>
+        <w:jc w:val="both"/>
+        <w:rPr>
+          <w:rFonts w:ascii="Bahnschrift Condensed" w:hAnsi="Bahnschrift Condensed"/>
+          <w:b/>
+          <w:bCs/>
+          <w:sz w:val="28"/>
+          <w:szCs w:val="28"/>
+        </w:rPr>
+      </w:pPr>
       <w:r>
         <w:rPr>
           <w:rFonts w:ascii="Bahnschrift Condensed" w:hAnsi="Bahnschrift Condensed"/>
@@ -1960,45 +2084,12 @@
           <w:rFonts w:ascii="Bahnschrift Condensed" w:hAnsi="Bahnschrift Condensed"/>
           <w:b/>
           <w:bCs/>
-          <w:sz w:val="28"/>
-          <w:szCs w:val="28"/>
-        </w:rPr>
-        <w:tab/>
-      </w:r>
-      <w:r>
-        <w:rPr>
-          <w:rFonts w:ascii="Bahnschrift Condensed" w:hAnsi="Bahnschrift Condensed"/>
-          <w:b/>
-          <w:bCs/>
-          <w:sz w:val="28"/>
-          <w:szCs w:val="28"/>
-        </w:rPr>
-        <w:tab/>
-        <w:t xml:space="preserve">     Modificar contactos</w:t>
-      </w:r>
-    </w:p>
-    <w:p>
-      <w:pPr>
-        <w:jc w:val="both"/>
-        <w:rPr>
-          <w:rFonts w:ascii="Bahnschrift Condensed" w:hAnsi="Bahnschrift Condensed"/>
-          <w:b/>
-          <w:bCs/>
-          <w:sz w:val="28"/>
-          <w:szCs w:val="28"/>
-        </w:rPr>
-      </w:pPr>
-      <w:r>
-        <w:rPr>
-          <w:rFonts w:ascii="Bahnschrift Condensed" w:hAnsi="Bahnschrift Condensed"/>
-          <w:b/>
-          <w:bCs/>
           <w:noProof/>
           <w:sz w:val="28"/>
           <w:szCs w:val="28"/>
         </w:rPr>
         <w:drawing>
-          <wp:inline distT="0" distB="0" distL="0" distR="0" wp14:anchorId="56BE65BC" wp14:editId="2B24B1CC">
+          <wp:inline distT="0" distB="0" distL="0" distR="0" wp14:anchorId="75839456" wp14:editId="53DE97A2">
             <wp:extent cx="2539973" cy="1933575"/>
             <wp:effectExtent l="0" t="0" r="0" b="0"/>
             <wp:docPr id="599710745" name="Imagen 1" descr="Interfaz de usuario gráfica, Aplicación&#10;&#10;Descripción generada automáticamente"/>
@@ -2013,7 +2104,7 @@
                     <pic:cNvPicPr/>
                   </pic:nvPicPr>
                   <pic:blipFill>
-                    <a:blip r:embed="rId18"/>
+                    <a:blip r:embed="rId19"/>
                     <a:stretch>
                       <a:fillRect/>
                     </a:stretch>
@@ -2033,16 +2124,40 @@
           </wp:inline>
         </w:drawing>
       </w:r>
-      <w:r>
-        <w:rPr>
-          <w:rFonts w:ascii="Bahnschrift Condensed" w:hAnsi="Bahnschrift Condensed"/>
-          <w:b/>
-          <w:bCs/>
-          <w:sz w:val="28"/>
-          <w:szCs w:val="28"/>
-        </w:rPr>
-        <w:t xml:space="preserve">          </w:t>
-      </w:r>
+    </w:p>
+    <w:p>
+      <w:pPr>
+        <w:jc w:val="both"/>
+        <w:rPr>
+          <w:rFonts w:ascii="Bahnschrift Condensed" w:hAnsi="Bahnschrift Condensed"/>
+          <w:b/>
+          <w:bCs/>
+          <w:sz w:val="28"/>
+          <w:szCs w:val="28"/>
+        </w:rPr>
+      </w:pPr>
+      <w:r>
+        <w:rPr>
+          <w:rFonts w:ascii="Bahnschrift Condensed" w:hAnsi="Bahnschrift Condensed"/>
+          <w:b/>
+          <w:bCs/>
+          <w:sz w:val="28"/>
+          <w:szCs w:val="28"/>
+        </w:rPr>
+        <w:t>Modificar contactos</w:t>
+      </w:r>
+    </w:p>
+    <w:p>
+      <w:pPr>
+        <w:jc w:val="both"/>
+        <w:rPr>
+          <w:rFonts w:ascii="Bahnschrift Condensed" w:hAnsi="Bahnschrift Condensed"/>
+          <w:b/>
+          <w:bCs/>
+          <w:sz w:val="28"/>
+          <w:szCs w:val="28"/>
+        </w:rPr>
+      </w:pPr>
       <w:r>
         <w:rPr>
           <w:rFonts w:ascii="Bahnschrift Condensed" w:hAnsi="Bahnschrift Condensed"/>
@@ -2068,7 +2183,7 @@
                     <pic:cNvPicPr/>
                   </pic:nvPicPr>
                   <pic:blipFill>
-                    <a:blip r:embed="rId19"/>
+                    <a:blip r:embed="rId20"/>
                     <a:stretch>
                       <a:fillRect/>
                     </a:stretch>
@@ -2139,78 +2254,6 @@
     </w:p>
     <w:p>
       <w:pPr>
-        <w:rPr>
-          <w:rFonts w:ascii="Bahnschrift Condensed" w:hAnsi="Bahnschrift Condensed"/>
-          <w:b/>
-          <w:bCs/>
-          <w:sz w:val="32"/>
-          <w:szCs w:val="32"/>
-          <w:u w:val="single"/>
-        </w:rPr>
-      </w:pPr>
-    </w:p>
-    <w:p>
-      <w:pPr>
-        <w:rPr>
-          <w:rFonts w:ascii="Bahnschrift Condensed" w:hAnsi="Bahnschrift Condensed"/>
-          <w:b/>
-          <w:bCs/>
-          <w:sz w:val="32"/>
-          <w:szCs w:val="32"/>
-          <w:u w:val="single"/>
-        </w:rPr>
-      </w:pPr>
-    </w:p>
-    <w:p>
-      <w:pPr>
-        <w:rPr>
-          <w:rFonts w:ascii="Bahnschrift Condensed" w:hAnsi="Bahnschrift Condensed"/>
-          <w:b/>
-          <w:bCs/>
-          <w:sz w:val="32"/>
-          <w:szCs w:val="32"/>
-          <w:u w:val="single"/>
-        </w:rPr>
-      </w:pPr>
-    </w:p>
-    <w:p>
-      <w:pPr>
-        <w:rPr>
-          <w:rFonts w:ascii="Bahnschrift Condensed" w:hAnsi="Bahnschrift Condensed"/>
-          <w:b/>
-          <w:bCs/>
-          <w:sz w:val="32"/>
-          <w:szCs w:val="32"/>
-          <w:u w:val="single"/>
-        </w:rPr>
-      </w:pPr>
-    </w:p>
-    <w:p>
-      <w:pPr>
-        <w:rPr>
-          <w:rFonts w:ascii="Bahnschrift Condensed" w:hAnsi="Bahnschrift Condensed"/>
-          <w:b/>
-          <w:bCs/>
-          <w:sz w:val="32"/>
-          <w:szCs w:val="32"/>
-          <w:u w:val="single"/>
-        </w:rPr>
-      </w:pPr>
-    </w:p>
-    <w:p>
-      <w:pPr>
-        <w:rPr>
-          <w:rFonts w:ascii="Bahnschrift Condensed" w:hAnsi="Bahnschrift Condensed"/>
-          <w:b/>
-          <w:bCs/>
-          <w:sz w:val="32"/>
-          <w:szCs w:val="32"/>
-          <w:u w:val="single"/>
-        </w:rPr>
-      </w:pPr>
-    </w:p>
-    <w:p>
-      <w:pPr>
         <w:jc w:val="center"/>
         <w:rPr>
           <w:rFonts w:ascii="Bahnschrift Condensed" w:hAnsi="Bahnschrift Condensed"/>
@@ -2284,7 +2327,7 @@
                     </pic:cNvPicPr>
                   </pic:nvPicPr>
                   <pic:blipFill>
-                    <a:blip r:embed="rId20">
+                    <a:blip r:embed="rId21">
                       <a:extLst>
                         <a:ext uri="{28A0092B-C50C-407E-A947-70E740481C1C}">
                           <a14:useLocalDpi xmlns:a14="http://schemas.microsoft.com/office/drawing/2010/main" val="0"/>
@@ -2338,8 +2381,10 @@
           <w:sz w:val="32"/>
           <w:szCs w:val="32"/>
           <w:u w:val="single"/>
-        </w:rPr>
-      </w:pPr>
+          <w:lang w:val="en-US"/>
+        </w:rPr>
+      </w:pPr>
+      <w:proofErr w:type="spellStart"/>
       <w:r>
         <w:rPr>
           <w:rFonts w:ascii="Bahnschrift Condensed" w:hAnsi="Bahnschrift Condensed"/>
@@ -2348,10 +2393,12 @@
           <w:sz w:val="32"/>
           <w:szCs w:val="32"/>
           <w:u w:val="single"/>
+          <w:lang w:val="en-US"/>
         </w:rPr>
         <w:lastRenderedPageBreak/>
         <w:t>Bibliotecas</w:t>
       </w:r>
+      <w:proofErr w:type="spellEnd"/>
     </w:p>
     <w:p>
       <w:pPr>
@@ -2376,347 +2423,6 @@
           <w:lang w:val="en-US"/>
         </w:rPr>
         <w:t xml:space="preserve">Using </w:t>
-      </w:r>
-      <w:proofErr w:type="spellStart"/>
-      <w:r>
-        <w:rPr>
-          <w:rFonts w:ascii="Bahnschrift Condensed" w:hAnsi="Bahnschrift Condensed"/>
-          <w:b/>
-          <w:bCs/>
-          <w:sz w:val="28"/>
-          <w:szCs w:val="28"/>
-          <w:lang w:val="en-US"/>
-        </w:rPr>
-        <w:t>MessageNest.Forms;y</w:t>
-      </w:r>
-      <w:proofErr w:type="spellEnd"/>
-      <w:r>
-        <w:rPr>
-          <w:rFonts w:ascii="Bahnschrift Condensed" w:hAnsi="Bahnschrift Condensed"/>
-          <w:b/>
-          <w:bCs/>
-          <w:sz w:val="28"/>
-          <w:szCs w:val="28"/>
-          <w:lang w:val="en-US"/>
-        </w:rPr>
-        <w:t xml:space="preserve"> using </w:t>
-      </w:r>
-      <w:proofErr w:type="spellStart"/>
-      <w:r>
-        <w:rPr>
-          <w:rFonts w:ascii="Bahnschrift Condensed" w:hAnsi="Bahnschrift Condensed"/>
-          <w:b/>
-          <w:bCs/>
-          <w:sz w:val="28"/>
-          <w:szCs w:val="28"/>
-          <w:lang w:val="en-US"/>
-        </w:rPr>
-        <w:t>MessageNest</w:t>
-      </w:r>
-      <w:proofErr w:type="spellEnd"/>
-      <w:r>
-        <w:rPr>
-          <w:rFonts w:ascii="Bahnschrift Condensed" w:hAnsi="Bahnschrift Condensed"/>
-          <w:b/>
-          <w:bCs/>
-          <w:sz w:val="28"/>
-          <w:szCs w:val="28"/>
-          <w:lang w:val="en-US"/>
-        </w:rPr>
-        <w:t>:</w:t>
-      </w:r>
-    </w:p>
-    <w:p>
-      <w:pPr>
-        <w:spacing w:after="0"/>
-        <w:jc w:val="both"/>
-        <w:rPr>
-          <w:rFonts w:ascii="Bahnschrift Condensed" w:hAnsi="Bahnschrift Condensed"/>
-          <w:sz w:val="28"/>
-          <w:szCs w:val="28"/>
-        </w:rPr>
-      </w:pPr>
-      <w:r>
-        <w:rPr>
-          <w:rFonts w:ascii="Bahnschrift Condensed" w:hAnsi="Bahnschrift Condensed"/>
-          <w:sz w:val="28"/>
-          <w:szCs w:val="28"/>
-        </w:rPr>
-        <w:t xml:space="preserve">Estas bibliotecas parecen ser específicas para tu proyecto, posiblemente personalizadas o de un paquete externo llamado </w:t>
-      </w:r>
-      <w:proofErr w:type="spellStart"/>
-      <w:r>
-        <w:rPr>
-          <w:rFonts w:ascii="Bahnschrift Condensed" w:hAnsi="Bahnschrift Condensed"/>
-          <w:sz w:val="28"/>
-          <w:szCs w:val="28"/>
-        </w:rPr>
-        <w:t>MessageNest</w:t>
-      </w:r>
-      <w:proofErr w:type="spellEnd"/>
-      <w:r>
-        <w:rPr>
-          <w:rFonts w:ascii="Bahnschrift Condensed" w:hAnsi="Bahnschrift Condensed"/>
-          <w:sz w:val="28"/>
-          <w:szCs w:val="28"/>
-        </w:rPr>
-        <w:t xml:space="preserve">. Sin el contexto de </w:t>
-      </w:r>
-      <w:proofErr w:type="spellStart"/>
-      <w:r>
-        <w:rPr>
-          <w:rFonts w:ascii="Bahnschrift Condensed" w:hAnsi="Bahnschrift Condensed"/>
-          <w:sz w:val="28"/>
-          <w:szCs w:val="28"/>
-        </w:rPr>
-        <w:t>MessageNest</w:t>
-      </w:r>
-      <w:proofErr w:type="spellEnd"/>
-      <w:r>
-        <w:rPr>
-          <w:rFonts w:ascii="Bahnschrift Condensed" w:hAnsi="Bahnschrift Condensed"/>
-          <w:sz w:val="28"/>
-          <w:szCs w:val="28"/>
-        </w:rPr>
-        <w:t>, podría deducirse que proporciona funcionalidades relacionadas con mensajería o comunicaciones y que contiene controles personalizados para formularios de Windows.</w:t>
-      </w:r>
-    </w:p>
-    <w:p>
-      <w:pPr>
-        <w:spacing w:after="0"/>
-        <w:jc w:val="both"/>
-        <w:rPr>
-          <w:rFonts w:ascii="Bahnschrift Condensed" w:hAnsi="Bahnschrift Condensed"/>
-          <w:sz w:val="28"/>
-          <w:szCs w:val="28"/>
-        </w:rPr>
-      </w:pPr>
-    </w:p>
-    <w:p>
-      <w:pPr>
-        <w:spacing w:after="0"/>
-        <w:jc w:val="both"/>
-        <w:rPr>
-          <w:rFonts w:ascii="Bahnschrift Condensed" w:hAnsi="Bahnschrift Condensed"/>
-          <w:b/>
-          <w:bCs/>
-          <w:sz w:val="28"/>
-          <w:szCs w:val="28"/>
-        </w:rPr>
-      </w:pPr>
-      <w:proofErr w:type="spellStart"/>
-      <w:r>
-        <w:rPr>
-          <w:rFonts w:ascii="Bahnschrift Condensed" w:hAnsi="Bahnschrift Condensed"/>
-          <w:b/>
-          <w:bCs/>
-          <w:sz w:val="28"/>
-          <w:szCs w:val="28"/>
-        </w:rPr>
-        <w:t>using</w:t>
-      </w:r>
-      <w:proofErr w:type="spellEnd"/>
-      <w:r>
-        <w:rPr>
-          <w:rFonts w:ascii="Bahnschrift Condensed" w:hAnsi="Bahnschrift Condensed"/>
-          <w:b/>
-          <w:bCs/>
-          <w:sz w:val="28"/>
-          <w:szCs w:val="28"/>
-        </w:rPr>
-        <w:t xml:space="preserve"> </w:t>
-      </w:r>
-      <w:proofErr w:type="spellStart"/>
-      <w:r>
-        <w:rPr>
-          <w:rFonts w:ascii="Bahnschrift Condensed" w:hAnsi="Bahnschrift Condensed"/>
-          <w:b/>
-          <w:bCs/>
-          <w:sz w:val="28"/>
-          <w:szCs w:val="28"/>
-        </w:rPr>
-        <w:t>System</w:t>
-      </w:r>
-      <w:proofErr w:type="spellEnd"/>
-      <w:r>
-        <w:rPr>
-          <w:rFonts w:ascii="Bahnschrift Condensed" w:hAnsi="Bahnschrift Condensed"/>
-          <w:b/>
-          <w:bCs/>
-          <w:sz w:val="28"/>
-          <w:szCs w:val="28"/>
-        </w:rPr>
-        <w:t>:</w:t>
-      </w:r>
-    </w:p>
-    <w:p>
-      <w:pPr>
-        <w:spacing w:after="0"/>
-        <w:jc w:val="both"/>
-        <w:rPr>
-          <w:rFonts w:ascii="Bahnschrift Condensed" w:hAnsi="Bahnschrift Condensed"/>
-          <w:sz w:val="28"/>
-          <w:szCs w:val="28"/>
-        </w:rPr>
-      </w:pPr>
-      <w:r>
-        <w:rPr>
-          <w:rFonts w:ascii="Bahnschrift Condensed" w:hAnsi="Bahnschrift Condensed"/>
-          <w:sz w:val="28"/>
-          <w:szCs w:val="28"/>
-        </w:rPr>
-        <w:t>Es la biblioteca principal del sistema .NET, proporcionando tipos y funcionalidades básicas, como tipos de datos primitivos, gestión de excepciones, consola, entre otros.</w:t>
-      </w:r>
-    </w:p>
-    <w:p>
-      <w:pPr>
-        <w:spacing w:after="0"/>
-        <w:jc w:val="both"/>
-        <w:rPr>
-          <w:rFonts w:ascii="Bahnschrift Condensed" w:hAnsi="Bahnschrift Condensed"/>
-          <w:sz w:val="28"/>
-          <w:szCs w:val="28"/>
-        </w:rPr>
-      </w:pPr>
-    </w:p>
-    <w:p>
-      <w:pPr>
-        <w:spacing w:after="0"/>
-        <w:jc w:val="both"/>
-        <w:rPr>
-          <w:rFonts w:ascii="Bahnschrift Condensed" w:hAnsi="Bahnschrift Condensed"/>
-          <w:b/>
-          <w:bCs/>
-          <w:sz w:val="28"/>
-          <w:szCs w:val="28"/>
-        </w:rPr>
-      </w:pPr>
-      <w:proofErr w:type="spellStart"/>
-      <w:r>
-        <w:rPr>
-          <w:rFonts w:ascii="Bahnschrift Condensed" w:hAnsi="Bahnschrift Condensed"/>
-          <w:b/>
-          <w:bCs/>
-          <w:sz w:val="28"/>
-          <w:szCs w:val="28"/>
-        </w:rPr>
-        <w:t>using</w:t>
-      </w:r>
-      <w:proofErr w:type="spellEnd"/>
-      <w:r>
-        <w:rPr>
-          <w:rFonts w:ascii="Bahnschrift Condensed" w:hAnsi="Bahnschrift Condensed"/>
-          <w:b/>
-          <w:bCs/>
-          <w:sz w:val="28"/>
-          <w:szCs w:val="28"/>
-        </w:rPr>
-        <w:t xml:space="preserve"> </w:t>
-      </w:r>
-      <w:proofErr w:type="spellStart"/>
-      <w:r>
-        <w:rPr>
-          <w:rFonts w:ascii="Bahnschrift Condensed" w:hAnsi="Bahnschrift Condensed"/>
-          <w:b/>
-          <w:bCs/>
-          <w:sz w:val="28"/>
-          <w:szCs w:val="28"/>
-        </w:rPr>
-        <w:t>System.CodeDom</w:t>
-      </w:r>
-      <w:proofErr w:type="spellEnd"/>
-      <w:r>
-        <w:rPr>
-          <w:rFonts w:ascii="Bahnschrift Condensed" w:hAnsi="Bahnschrift Condensed"/>
-          <w:b/>
-          <w:bCs/>
-          <w:sz w:val="28"/>
-          <w:szCs w:val="28"/>
-        </w:rPr>
-        <w:t>:</w:t>
-      </w:r>
-    </w:p>
-    <w:p>
-      <w:pPr>
-        <w:spacing w:after="0"/>
-        <w:jc w:val="both"/>
-        <w:rPr>
-          <w:rFonts w:ascii="Bahnschrift Condensed" w:hAnsi="Bahnschrift Condensed"/>
-          <w:sz w:val="28"/>
-          <w:szCs w:val="28"/>
-        </w:rPr>
-      </w:pPr>
-      <w:r>
-        <w:rPr>
-          <w:rFonts w:ascii="Bahnschrift Condensed" w:hAnsi="Bahnschrift Condensed"/>
-          <w:sz w:val="28"/>
-          <w:szCs w:val="28"/>
-        </w:rPr>
-        <w:t xml:space="preserve">Pertenece al espacio de nombres de </w:t>
-      </w:r>
-      <w:proofErr w:type="spellStart"/>
-      <w:r>
-        <w:rPr>
-          <w:rFonts w:ascii="Bahnschrift Condensed" w:hAnsi="Bahnschrift Condensed"/>
-          <w:sz w:val="28"/>
-          <w:szCs w:val="28"/>
-        </w:rPr>
-        <w:t>System</w:t>
-      </w:r>
-      <w:proofErr w:type="spellEnd"/>
-      <w:r>
-        <w:rPr>
-          <w:rFonts w:ascii="Bahnschrift Condensed" w:hAnsi="Bahnschrift Condensed"/>
-          <w:sz w:val="28"/>
-          <w:szCs w:val="28"/>
-        </w:rPr>
-        <w:t xml:space="preserve"> y permite generar y compilar código en tiempo de ejecución. Es útil para crear aplicaciones que generan código fuente dinámicamente, compilan o manejan clases de código de manera programática.</w:t>
-      </w:r>
-    </w:p>
-    <w:p>
-      <w:pPr>
-        <w:spacing w:after="0"/>
-        <w:jc w:val="both"/>
-        <w:rPr>
-          <w:rFonts w:ascii="Bahnschrift Condensed" w:hAnsi="Bahnschrift Condensed"/>
-          <w:sz w:val="28"/>
-          <w:szCs w:val="28"/>
-        </w:rPr>
-      </w:pPr>
-    </w:p>
-    <w:p>
-      <w:pPr>
-        <w:spacing w:after="0"/>
-        <w:jc w:val="both"/>
-        <w:rPr>
-          <w:rFonts w:ascii="Bahnschrift Condensed" w:hAnsi="Bahnschrift Condensed"/>
-          <w:b/>
-          <w:bCs/>
-          <w:sz w:val="28"/>
-          <w:szCs w:val="28"/>
-        </w:rPr>
-      </w:pPr>
-      <w:proofErr w:type="spellStart"/>
-      <w:r>
-        <w:rPr>
-          <w:rFonts w:ascii="Bahnschrift Condensed" w:hAnsi="Bahnschrift Condensed"/>
-          <w:b/>
-          <w:bCs/>
-          <w:sz w:val="28"/>
-          <w:szCs w:val="28"/>
-        </w:rPr>
-        <w:t>using</w:t>
-      </w:r>
-      <w:proofErr w:type="spellEnd"/>
-      <w:r>
-        <w:rPr>
-          <w:rFonts w:ascii="Bahnschrift Condensed" w:hAnsi="Bahnschrift Condensed"/>
-          <w:b/>
-          <w:bCs/>
-          <w:sz w:val="28"/>
-          <w:szCs w:val="28"/>
-        </w:rPr>
-        <w:t xml:space="preserve"> </w:t>
       </w:r>
       <w:proofErr w:type="spellStart"/>
       <w:proofErr w:type="gramStart"/>
@@ -2727,8 +2433,9 @@
           <w:bCs/>
           <w:sz w:val="28"/>
           <w:szCs w:val="28"/>
-        </w:rPr>
-        <w:t>System.Collections.Generic</w:t>
+          <w:lang w:val="en-US"/>
+        </w:rPr>
+        <w:t>MessageNest.Forms;y</w:t>
       </w:r>
       <w:proofErr w:type="spellEnd"/>
       <w:proofErr w:type="gramEnd"/>
@@ -2739,6 +2446,348 @@
           <w:bCs/>
           <w:sz w:val="28"/>
           <w:szCs w:val="28"/>
+          <w:lang w:val="en-US"/>
+        </w:rPr>
+        <w:t xml:space="preserve"> using </w:t>
+      </w:r>
+      <w:proofErr w:type="spellStart"/>
+      <w:r>
+        <w:rPr>
+          <w:rFonts w:ascii="Bahnschrift Condensed" w:hAnsi="Bahnschrift Condensed"/>
+          <w:b/>
+          <w:bCs/>
+          <w:sz w:val="28"/>
+          <w:szCs w:val="28"/>
+          <w:lang w:val="en-US"/>
+        </w:rPr>
+        <w:t>MessageNest</w:t>
+      </w:r>
+      <w:proofErr w:type="spellEnd"/>
+      <w:r>
+        <w:rPr>
+          <w:rFonts w:ascii="Bahnschrift Condensed" w:hAnsi="Bahnschrift Condensed"/>
+          <w:b/>
+          <w:bCs/>
+          <w:sz w:val="28"/>
+          <w:szCs w:val="28"/>
+          <w:lang w:val="en-US"/>
+        </w:rPr>
+        <w:t>:</w:t>
+      </w:r>
+    </w:p>
+    <w:p>
+      <w:pPr>
+        <w:spacing w:after="0"/>
+        <w:jc w:val="both"/>
+        <w:rPr>
+          <w:rFonts w:ascii="Bahnschrift Condensed" w:hAnsi="Bahnschrift Condensed"/>
+          <w:sz w:val="28"/>
+          <w:szCs w:val="28"/>
+        </w:rPr>
+      </w:pPr>
+      <w:r>
+        <w:rPr>
+          <w:rFonts w:ascii="Bahnschrift Condensed" w:hAnsi="Bahnschrift Condensed"/>
+          <w:sz w:val="28"/>
+          <w:szCs w:val="28"/>
+        </w:rPr>
+        <w:t xml:space="preserve">Estas bibliotecas parecen ser específicas para tu proyecto, posiblemente personalizadas o de un paquete externo llamado </w:t>
+      </w:r>
+      <w:proofErr w:type="spellStart"/>
+      <w:r>
+        <w:rPr>
+          <w:rFonts w:ascii="Bahnschrift Condensed" w:hAnsi="Bahnschrift Condensed"/>
+          <w:sz w:val="28"/>
+          <w:szCs w:val="28"/>
+        </w:rPr>
+        <w:t>MessageNest</w:t>
+      </w:r>
+      <w:proofErr w:type="spellEnd"/>
+      <w:r>
+        <w:rPr>
+          <w:rFonts w:ascii="Bahnschrift Condensed" w:hAnsi="Bahnschrift Condensed"/>
+          <w:sz w:val="28"/>
+          <w:szCs w:val="28"/>
+        </w:rPr>
+        <w:t xml:space="preserve">. Sin el contexto de </w:t>
+      </w:r>
+      <w:proofErr w:type="spellStart"/>
+      <w:r>
+        <w:rPr>
+          <w:rFonts w:ascii="Bahnschrift Condensed" w:hAnsi="Bahnschrift Condensed"/>
+          <w:sz w:val="28"/>
+          <w:szCs w:val="28"/>
+        </w:rPr>
+        <w:t>MessageNest</w:t>
+      </w:r>
+      <w:proofErr w:type="spellEnd"/>
+      <w:r>
+        <w:rPr>
+          <w:rFonts w:ascii="Bahnschrift Condensed" w:hAnsi="Bahnschrift Condensed"/>
+          <w:sz w:val="28"/>
+          <w:szCs w:val="28"/>
+        </w:rPr>
+        <w:t>, podría deducirse que proporciona funcionalidades relacionadas con mensajería o comunicaciones y que contiene controles personalizados para formularios de Windows.</w:t>
+      </w:r>
+    </w:p>
+    <w:p>
+      <w:pPr>
+        <w:spacing w:after="0"/>
+        <w:jc w:val="both"/>
+        <w:rPr>
+          <w:rFonts w:ascii="Bahnschrift Condensed" w:hAnsi="Bahnschrift Condensed"/>
+          <w:sz w:val="28"/>
+          <w:szCs w:val="28"/>
+        </w:rPr>
+      </w:pPr>
+    </w:p>
+    <w:p>
+      <w:pPr>
+        <w:spacing w:after="0"/>
+        <w:jc w:val="both"/>
+        <w:rPr>
+          <w:rFonts w:ascii="Bahnschrift Condensed" w:hAnsi="Bahnschrift Condensed"/>
+          <w:b/>
+          <w:bCs/>
+          <w:sz w:val="28"/>
+          <w:szCs w:val="28"/>
+        </w:rPr>
+      </w:pPr>
+      <w:proofErr w:type="spellStart"/>
+      <w:r>
+        <w:rPr>
+          <w:rFonts w:ascii="Bahnschrift Condensed" w:hAnsi="Bahnschrift Condensed"/>
+          <w:b/>
+          <w:bCs/>
+          <w:sz w:val="28"/>
+          <w:szCs w:val="28"/>
+        </w:rPr>
+        <w:t>using</w:t>
+      </w:r>
+      <w:proofErr w:type="spellEnd"/>
+      <w:r>
+        <w:rPr>
+          <w:rFonts w:ascii="Bahnschrift Condensed" w:hAnsi="Bahnschrift Condensed"/>
+          <w:b/>
+          <w:bCs/>
+          <w:sz w:val="28"/>
+          <w:szCs w:val="28"/>
+        </w:rPr>
+        <w:t xml:space="preserve"> </w:t>
+      </w:r>
+      <w:proofErr w:type="spellStart"/>
+      <w:r>
+        <w:rPr>
+          <w:rFonts w:ascii="Bahnschrift Condensed" w:hAnsi="Bahnschrift Condensed"/>
+          <w:b/>
+          <w:bCs/>
+          <w:sz w:val="28"/>
+          <w:szCs w:val="28"/>
+        </w:rPr>
+        <w:t>System</w:t>
+      </w:r>
+      <w:proofErr w:type="spellEnd"/>
+      <w:r>
+        <w:rPr>
+          <w:rFonts w:ascii="Bahnschrift Condensed" w:hAnsi="Bahnschrift Condensed"/>
+          <w:b/>
+          <w:bCs/>
+          <w:sz w:val="28"/>
+          <w:szCs w:val="28"/>
+        </w:rPr>
+        <w:t>:</w:t>
+      </w:r>
+    </w:p>
+    <w:p>
+      <w:pPr>
+        <w:spacing w:after="0"/>
+        <w:jc w:val="both"/>
+        <w:rPr>
+          <w:rFonts w:ascii="Bahnschrift Condensed" w:hAnsi="Bahnschrift Condensed"/>
+          <w:sz w:val="28"/>
+          <w:szCs w:val="28"/>
+        </w:rPr>
+      </w:pPr>
+      <w:r>
+        <w:rPr>
+          <w:rFonts w:ascii="Bahnschrift Condensed" w:hAnsi="Bahnschrift Condensed"/>
+          <w:sz w:val="28"/>
+          <w:szCs w:val="28"/>
+        </w:rPr>
+        <w:t>Es la biblioteca principal del sistema .NET, proporcionando tipos y funcionalidades básicas, como tipos de datos primitivos, gestión de excepciones, consola, entre otros.</w:t>
+      </w:r>
+    </w:p>
+    <w:p>
+      <w:pPr>
+        <w:spacing w:after="0"/>
+        <w:jc w:val="both"/>
+        <w:rPr>
+          <w:rFonts w:ascii="Bahnschrift Condensed" w:hAnsi="Bahnschrift Condensed"/>
+          <w:sz w:val="28"/>
+          <w:szCs w:val="28"/>
+        </w:rPr>
+      </w:pPr>
+    </w:p>
+    <w:p>
+      <w:pPr>
+        <w:spacing w:after="0"/>
+        <w:jc w:val="both"/>
+        <w:rPr>
+          <w:rFonts w:ascii="Bahnschrift Condensed" w:hAnsi="Bahnschrift Condensed"/>
+          <w:b/>
+          <w:bCs/>
+          <w:sz w:val="28"/>
+          <w:szCs w:val="28"/>
+        </w:rPr>
+      </w:pPr>
+      <w:proofErr w:type="spellStart"/>
+      <w:r>
+        <w:rPr>
+          <w:rFonts w:ascii="Bahnschrift Condensed" w:hAnsi="Bahnschrift Condensed"/>
+          <w:b/>
+          <w:bCs/>
+          <w:sz w:val="28"/>
+          <w:szCs w:val="28"/>
+        </w:rPr>
+        <w:t>using</w:t>
+      </w:r>
+      <w:proofErr w:type="spellEnd"/>
+      <w:r>
+        <w:rPr>
+          <w:rFonts w:ascii="Bahnschrift Condensed" w:hAnsi="Bahnschrift Condensed"/>
+          <w:b/>
+          <w:bCs/>
+          <w:sz w:val="28"/>
+          <w:szCs w:val="28"/>
+        </w:rPr>
+        <w:t xml:space="preserve"> </w:t>
+      </w:r>
+      <w:proofErr w:type="spellStart"/>
+      <w:r>
+        <w:rPr>
+          <w:rFonts w:ascii="Bahnschrift Condensed" w:hAnsi="Bahnschrift Condensed"/>
+          <w:b/>
+          <w:bCs/>
+          <w:sz w:val="28"/>
+          <w:szCs w:val="28"/>
+        </w:rPr>
+        <w:t>System.CodeDom</w:t>
+      </w:r>
+      <w:proofErr w:type="spellEnd"/>
+      <w:r>
+        <w:rPr>
+          <w:rFonts w:ascii="Bahnschrift Condensed" w:hAnsi="Bahnschrift Condensed"/>
+          <w:b/>
+          <w:bCs/>
+          <w:sz w:val="28"/>
+          <w:szCs w:val="28"/>
+        </w:rPr>
+        <w:t>:</w:t>
+      </w:r>
+    </w:p>
+    <w:p>
+      <w:pPr>
+        <w:spacing w:after="0"/>
+        <w:jc w:val="both"/>
+        <w:rPr>
+          <w:rFonts w:ascii="Bahnschrift Condensed" w:hAnsi="Bahnschrift Condensed"/>
+          <w:sz w:val="28"/>
+          <w:szCs w:val="28"/>
+        </w:rPr>
+      </w:pPr>
+      <w:r>
+        <w:rPr>
+          <w:rFonts w:ascii="Bahnschrift Condensed" w:hAnsi="Bahnschrift Condensed"/>
+          <w:sz w:val="28"/>
+          <w:szCs w:val="28"/>
+        </w:rPr>
+        <w:t xml:space="preserve">Pertenece al espacio de nombres de </w:t>
+      </w:r>
+      <w:proofErr w:type="spellStart"/>
+      <w:r>
+        <w:rPr>
+          <w:rFonts w:ascii="Bahnschrift Condensed" w:hAnsi="Bahnschrift Condensed"/>
+          <w:sz w:val="28"/>
+          <w:szCs w:val="28"/>
+        </w:rPr>
+        <w:t>System</w:t>
+      </w:r>
+      <w:proofErr w:type="spellEnd"/>
+      <w:r>
+        <w:rPr>
+          <w:rFonts w:ascii="Bahnschrift Condensed" w:hAnsi="Bahnschrift Condensed"/>
+          <w:sz w:val="28"/>
+          <w:szCs w:val="28"/>
+        </w:rPr>
+        <w:t xml:space="preserve"> y permite generar y compilar código en tiempo de ejecución. Es útil para crear aplicaciones que generan código fuente dinámicamente, compilan o manejan clases de código de manera programática.</w:t>
+      </w:r>
+    </w:p>
+    <w:p>
+      <w:pPr>
+        <w:spacing w:after="0"/>
+        <w:jc w:val="both"/>
+        <w:rPr>
+          <w:rFonts w:ascii="Bahnschrift Condensed" w:hAnsi="Bahnschrift Condensed"/>
+          <w:sz w:val="28"/>
+          <w:szCs w:val="28"/>
+        </w:rPr>
+      </w:pPr>
+    </w:p>
+    <w:p>
+      <w:pPr>
+        <w:spacing w:after="0"/>
+        <w:jc w:val="both"/>
+        <w:rPr>
+          <w:rFonts w:ascii="Bahnschrift Condensed" w:hAnsi="Bahnschrift Condensed"/>
+          <w:b/>
+          <w:bCs/>
+          <w:sz w:val="28"/>
+          <w:szCs w:val="28"/>
+        </w:rPr>
+      </w:pPr>
+      <w:proofErr w:type="spellStart"/>
+      <w:r>
+        <w:rPr>
+          <w:rFonts w:ascii="Bahnschrift Condensed" w:hAnsi="Bahnschrift Condensed"/>
+          <w:b/>
+          <w:bCs/>
+          <w:sz w:val="28"/>
+          <w:szCs w:val="28"/>
+        </w:rPr>
+        <w:t>using</w:t>
+      </w:r>
+      <w:proofErr w:type="spellEnd"/>
+      <w:r>
+        <w:rPr>
+          <w:rFonts w:ascii="Bahnschrift Condensed" w:hAnsi="Bahnschrift Condensed"/>
+          <w:b/>
+          <w:bCs/>
+          <w:sz w:val="28"/>
+          <w:szCs w:val="28"/>
+        </w:rPr>
+        <w:t xml:space="preserve"> </w:t>
+      </w:r>
+      <w:proofErr w:type="spellStart"/>
+      <w:proofErr w:type="gramStart"/>
+      <w:r>
+        <w:rPr>
+          <w:rFonts w:ascii="Bahnschrift Condensed" w:hAnsi="Bahnschrift Condensed"/>
+          <w:b/>
+          <w:bCs/>
+          <w:sz w:val="28"/>
+          <w:szCs w:val="28"/>
+        </w:rPr>
+        <w:t>System.Collections.Generic</w:t>
+      </w:r>
+      <w:proofErr w:type="spellEnd"/>
+      <w:proofErr w:type="gramEnd"/>
+      <w:r>
+        <w:rPr>
+          <w:rFonts w:ascii="Bahnschrift Condensed" w:hAnsi="Bahnschrift Condensed"/>
+          <w:b/>
+          <w:bCs/>
+          <w:sz w:val="28"/>
+          <w:szCs w:val="28"/>
         </w:rPr>
         <w:t>:</w:t>
       </w:r>
@@ -3829,7 +3878,7 @@
     </w:p>
     <w:p>
       <w:pPr>
-        <w:pStyle w:val="Prrafodelista"/>
+        <w:pStyle w:val="ListParagraph"/>
         <w:numPr>
           <w:ilvl w:val="0"/>
           <w:numId w:val="2"/>
@@ -3852,18 +3901,18 @@
     </w:p>
     <w:p>
       <w:pPr>
-        <w:pStyle w:val="Prrafodelista"/>
-        <w:jc w:val="both"/>
-        <w:rPr>
-          <w:rFonts w:ascii="Bahnschrift Condensed" w:hAnsi="Bahnschrift Condensed"/>
-          <w:sz w:val="32"/>
-          <w:szCs w:val="32"/>
-        </w:rPr>
-      </w:pPr>
-    </w:p>
-    <w:p>
-      <w:pPr>
-        <w:pStyle w:val="Prrafodelista"/>
+        <w:pStyle w:val="ListParagraph"/>
+        <w:jc w:val="both"/>
+        <w:rPr>
+          <w:rFonts w:ascii="Bahnschrift Condensed" w:hAnsi="Bahnschrift Condensed"/>
+          <w:sz w:val="32"/>
+          <w:szCs w:val="32"/>
+        </w:rPr>
+      </w:pPr>
+    </w:p>
+    <w:p>
+      <w:pPr>
+        <w:pStyle w:val="ListParagraph"/>
         <w:numPr>
           <w:ilvl w:val="0"/>
           <w:numId w:val="2"/>
@@ -3898,7 +3947,7 @@
     </w:p>
     <w:p>
       <w:pPr>
-        <w:pStyle w:val="Prrafodelista"/>
+        <w:pStyle w:val="ListParagraph"/>
         <w:numPr>
           <w:ilvl w:val="0"/>
           <w:numId w:val="2"/>
@@ -3949,7 +3998,7 @@
     </w:p>
     <w:p>
       <w:pPr>
-        <w:pStyle w:val="Prrafodelista"/>
+        <w:pStyle w:val="ListParagraph"/>
         <w:numPr>
           <w:ilvl w:val="0"/>
           <w:numId w:val="2"/>
@@ -4018,7 +4067,7 @@
     </w:p>
     <w:p>
       <w:pPr>
-        <w:pStyle w:val="Prrafodelista"/>
+        <w:pStyle w:val="ListParagraph"/>
         <w:numPr>
           <w:ilvl w:val="0"/>
           <w:numId w:val="3"/>
@@ -4042,7 +4091,7 @@
     </w:p>
     <w:p>
       <w:pPr>
-        <w:pStyle w:val="Prrafodelista"/>
+        <w:pStyle w:val="ListParagraph"/>
         <w:spacing w:after="0"/>
         <w:jc w:val="both"/>
         <w:rPr>
@@ -4054,7 +4103,7 @@
     </w:p>
     <w:p>
       <w:pPr>
-        <w:pStyle w:val="Prrafodelista"/>
+        <w:pStyle w:val="ListParagraph"/>
         <w:numPr>
           <w:ilvl w:val="0"/>
           <w:numId w:val="3"/>
@@ -4097,7 +4146,7 @@
     </w:p>
     <w:p>
       <w:pPr>
-        <w:pStyle w:val="Prrafodelista"/>
+        <w:pStyle w:val="ListParagraph"/>
         <w:numPr>
           <w:ilvl w:val="0"/>
           <w:numId w:val="3"/>
@@ -4121,17 +4170,17 @@
     </w:p>
     <w:p>
       <w:pPr>
-        <w:pStyle w:val="Prrafodelista"/>
-        <w:rPr>
-          <w:rFonts w:ascii="Bahnschrift Condensed" w:hAnsi="Bahnschrift Condensed"/>
-          <w:sz w:val="32"/>
-          <w:szCs w:val="32"/>
-        </w:rPr>
-      </w:pPr>
-    </w:p>
-    <w:p>
-      <w:pPr>
-        <w:pStyle w:val="Prrafodelista"/>
+        <w:pStyle w:val="ListParagraph"/>
+        <w:rPr>
+          <w:rFonts w:ascii="Bahnschrift Condensed" w:hAnsi="Bahnschrift Condensed"/>
+          <w:sz w:val="32"/>
+          <w:szCs w:val="32"/>
+        </w:rPr>
+      </w:pPr>
+    </w:p>
+    <w:p>
+      <w:pPr>
+        <w:pStyle w:val="ListParagraph"/>
         <w:numPr>
           <w:ilvl w:val="0"/>
           <w:numId w:val="3"/>
@@ -4179,20 +4228,23 @@
     </w:p>
     <w:p>
       <w:pPr>
-        <w:jc w:val="both"/>
-        <w:rPr>
-          <w:rFonts w:ascii="Bahnschrift Condensed" w:hAnsi="Bahnschrift Condensed"/>
-          <w:color w:val="467886" w:themeColor="hyperlink"/>
-          <w:sz w:val="28"/>
-          <w:szCs w:val="28"/>
-          <w:u w:val="single"/>
-        </w:rPr>
-      </w:pPr>
-      <w:hyperlink r:id="rId21" w:history="1">
+        <w:jc w:val="center"/>
+        <w:rPr>
+          <w:rStyle w:val="Hyperlink"/>
+          <w:rFonts w:ascii="Bahnschrift Condensed" w:hAnsi="Bahnschrift Condensed"/>
+          <w:b/>
+          <w:bCs/>
+          <w:sz w:val="28"/>
+          <w:szCs w:val="28"/>
+        </w:rPr>
+      </w:pPr>
+      <w:hyperlink r:id="rId22" w:history="1">
         <w:r>
           <w:rPr>
-            <w:rStyle w:val="Hipervnculo"/>
+            <w:rStyle w:val="Hyperlink"/>
             <w:rFonts w:ascii="Bahnschrift Condensed" w:hAnsi="Bahnschrift Condensed"/>
+            <w:b/>
+            <w:bCs/>
             <w:sz w:val="28"/>
             <w:szCs w:val="28"/>
           </w:rPr>
@@ -4204,7 +4256,7 @@
       <w:pPr>
         <w:jc w:val="center"/>
         <w:rPr>
-          <w:rStyle w:val="Hipervnculo"/>
+          <w:rStyle w:val="Hyperlink"/>
           <w:rFonts w:ascii="Bahnschrift Condensed" w:hAnsi="Bahnschrift Condensed"/>
           <w:b/>
           <w:bCs/>
@@ -4215,7 +4267,7 @@
       </w:pPr>
       <w:r>
         <w:rPr>
-          <w:rStyle w:val="Hipervnculo"/>
+          <w:rStyle w:val="Hyperlink"/>
           <w:rFonts w:ascii="Bahnschrift Condensed" w:hAnsi="Bahnschrift Condensed"/>
           <w:b/>
           <w:bCs/>
@@ -4230,18 +4282,18 @@
       <w:pPr>
         <w:jc w:val="both"/>
         <w:rPr>
-          <w:rStyle w:val="Hipervnculo"/>
-          <w:rFonts w:ascii="Bahnschrift Condensed" w:hAnsi="Bahnschrift Condensed"/>
-          <w:b/>
-          <w:bCs/>
-          <w:sz w:val="28"/>
-          <w:szCs w:val="28"/>
-        </w:rPr>
-      </w:pPr>
-      <w:hyperlink r:id="rId22" w:history="1">
+          <w:rStyle w:val="Hyperlink"/>
+          <w:rFonts w:ascii="Bahnschrift Condensed" w:hAnsi="Bahnschrift Condensed"/>
+          <w:b/>
+          <w:bCs/>
+          <w:sz w:val="28"/>
+          <w:szCs w:val="28"/>
+        </w:rPr>
+      </w:pPr>
+      <w:hyperlink r:id="rId23" w:history="1">
         <w:r>
           <w:rPr>
-            <w:rStyle w:val="Hipervnculo"/>
+            <w:rStyle w:val="Hyperlink"/>
             <w:rFonts w:ascii="Bahnschrift Condensed" w:hAnsi="Bahnschrift Condensed"/>
             <w:b/>
             <w:bCs/>
@@ -4264,10 +4316,10 @@
           <w:u w:val="single"/>
         </w:rPr>
       </w:pPr>
-      <w:hyperlink r:id="rId23" w:history="1">
+      <w:hyperlink r:id="rId24" w:history="1">
         <w:r>
           <w:rPr>
-            <w:rStyle w:val="Hipervnculo"/>
+            <w:rStyle w:val="Hyperlink"/>
             <w:rFonts w:ascii="Bahnschrift Condensed" w:hAnsi="Bahnschrift Condensed"/>
             <w:b/>
             <w:bCs/>
@@ -4290,10 +4342,10 @@
           <w:u w:val="single"/>
         </w:rPr>
       </w:pPr>
-      <w:hyperlink r:id="rId24" w:history="1">
+      <w:hyperlink r:id="rId25" w:history="1">
         <w:r>
           <w:rPr>
-            <w:rStyle w:val="Hipervnculo"/>
+            <w:rStyle w:val="Hyperlink"/>
             <w:rFonts w:ascii="Bahnschrift Condensed" w:hAnsi="Bahnschrift Condensed"/>
             <w:b/>
             <w:bCs/>
@@ -4339,7 +4391,7 @@
 </file>
 
 <file path=word/numbering.xml><?xml version="1.0" encoding="utf-8"?>
-<w:numbering xmlns:wpc="http://schemas.microsoft.com/office/word/2010/wordprocessingCanvas" xmlns:cx="http://schemas.microsoft.com/office/drawing/2014/chartex" xmlns:cx1="http://schemas.microsoft.com/office/drawing/2015/9/8/chartex" xmlns:cx2="http://schemas.microsoft.com/office/drawing/2015/10/21/chartex" xmlns:cx3="http://schemas.microsoft.com/office/drawing/2016/5/9/chartex" xmlns:cx4="http://schemas.microsoft.com/office/drawing/2016/5/10/chartex" xmlns:cx5="http://schemas.microsoft.com/office/drawing/2016/5/11/chartex" xmlns:cx6="http://schemas.microsoft.com/office/drawing/2016/5/12/chartex" xmlns:cx7="http://schemas.microsoft.com/office/drawing/2016/5/13/chartex" xmlns:cx8="http://schemas.microsoft.com/office/drawing/2016/5/14/chartex" xmlns:mc="http://schemas.openxmlformats.org/markup-compatibility/2006" xmlns:aink="http://schemas.microsoft.com/office/drawing/2016/ink" xmlns:am3d="http://schemas.microsoft.com/office/drawing/2017/model3d" xmlns:o="urn:schemas-microsoft-com:office:office" xmlns:oel="http://schemas.microsoft.com/office/2019/extlst" xmlns:r="http://schemas.openxmlformats.org/officeDocument/2006/relationships" xmlns:m="http://schemas.openxmlformats.org/officeDocument/2006/math" xmlns:v="urn:schemas-microsoft-com:vml" xmlns:wp14="http://schemas.microsoft.com/office/word/2010/wordprocessingDrawing" xmlns:wp="http://schemas.openxmlformats.org/drawingml/2006/wordprocessingDrawing" xmlns:w10="urn:schemas-microsoft-com:office:word" xmlns:w="http://schemas.openxmlformats.org/wordprocessingml/2006/main" xmlns:w14="http://schemas.microsoft.com/office/word/2010/wordml" xmlns:w15="http://schemas.microsoft.com/office/word/2012/wordml" xmlns:w16cex="http://schemas.microsoft.com/office/word/2018/wordml/cex" xmlns:w16cid="http://schemas.microsoft.com/office/word/2016/wordml/cid" xmlns:w16="http://schemas.microsoft.com/office/word/2018/wordml" xmlns:w16du="http://schemas.microsoft.com/office/word/2023/wordml/word16du" xmlns:w16sdtdh="http://schemas.microsoft.com/office/word/2020/wordml/sdtdatahash" xmlns:w16se="http://schemas.microsoft.com/office/word/2015/wordml/symex" xmlns:wpg="http://schemas.microsoft.com/office/word/2010/wordprocessingGroup" xmlns:wpi="http://schemas.microsoft.com/office/word/2010/wordprocessingInk" xmlns:wne="http://schemas.microsoft.com/office/word/2006/wordml" xmlns:wps="http://schemas.microsoft.com/office/word/2010/wordprocessingShape" mc:Ignorable="w14 w15 w16se w16cid w16 w16cex w16sdtdh w16du wp14">
+<w:numbering xmlns:wpc="http://schemas.microsoft.com/office/word/2010/wordprocessingCanvas" xmlns:cx="http://schemas.microsoft.com/office/drawing/2014/chartex" xmlns:cx1="http://schemas.microsoft.com/office/drawing/2015/9/8/chartex" xmlns:cx2="http://schemas.microsoft.com/office/drawing/2015/10/21/chartex" xmlns:cx3="http://schemas.microsoft.com/office/drawing/2016/5/9/chartex" xmlns:cx4="http://schemas.microsoft.com/office/drawing/2016/5/10/chartex" xmlns:cx5="http://schemas.microsoft.com/office/drawing/2016/5/11/chartex" xmlns:cx6="http://schemas.microsoft.com/office/drawing/2016/5/12/chartex" xmlns:cx7="http://schemas.microsoft.com/office/drawing/2016/5/13/chartex" xmlns:cx8="http://schemas.microsoft.com/office/drawing/2016/5/14/chartex" xmlns:mc="http://schemas.openxmlformats.org/markup-compatibility/2006" xmlns:aink="http://schemas.microsoft.com/office/drawing/2016/ink" xmlns:am3d="http://schemas.microsoft.com/office/drawing/2017/model3d" xmlns:o="urn:schemas-microsoft-com:office:office" xmlns:r="http://schemas.openxmlformats.org/officeDocument/2006/relationships" xmlns:m="http://schemas.openxmlformats.org/officeDocument/2006/math" xmlns:v="urn:schemas-microsoft-com:vml" xmlns:wp14="http://schemas.microsoft.com/office/word/2010/wordprocessingDrawing" xmlns:wp="http://schemas.openxmlformats.org/drawingml/2006/wordprocessingDrawing" xmlns:w10="urn:schemas-microsoft-com:office:word" xmlns:w="http://schemas.openxmlformats.org/wordprocessingml/2006/main" xmlns:w14="http://schemas.microsoft.com/office/word/2010/wordml" xmlns:w15="http://schemas.microsoft.com/office/word/2012/wordml" xmlns:w16cex="http://schemas.microsoft.com/office/word/2018/wordml/cex" xmlns:w16cid="http://schemas.microsoft.com/office/word/2016/wordml/cid" xmlns:w16="http://schemas.microsoft.com/office/word/2018/wordml" xmlns:w16sdtdh="http://schemas.microsoft.com/office/word/2020/wordml/sdtdatahash" xmlns:w16se="http://schemas.microsoft.com/office/word/2015/wordml/symex" xmlns:wpg="http://schemas.microsoft.com/office/word/2010/wordprocessingGroup" xmlns:wpi="http://schemas.microsoft.com/office/word/2010/wordprocessingInk" xmlns:wne="http://schemas.microsoft.com/office/word/2006/wordml" xmlns:wps="http://schemas.microsoft.com/office/word/2010/wordprocessingShape" mc:Ignorable="w14 w15 w16se w16cid w16 w16cex w16sdtdh wp14">
   <w:abstractNum w:abstractNumId="0" w15:restartNumberingAfterBreak="0">
     <w:nsid w:val="00AB4042"/>
     <w:multiLevelType w:val="multilevel"/>
@@ -4625,20 +4677,20 @@
       </w:pPr>
     </w:lvl>
   </w:abstractNum>
-  <w:num w:numId="1" w16cid:durableId="69160986">
+  <w:num w:numId="1">
     <w:abstractNumId w:val="0"/>
   </w:num>
-  <w:num w:numId="2" w16cid:durableId="858353758">
+  <w:num w:numId="2">
     <w:abstractNumId w:val="2"/>
   </w:num>
-  <w:num w:numId="3" w16cid:durableId="404686584">
+  <w:num w:numId="3">
     <w:abstractNumId w:val="1"/>
   </w:num>
 </w:numbering>
 </file>
 
 <file path=word/styles.xml><?xml version="1.0" encoding="utf-8"?>
-<w:styles xmlns:mc="http://schemas.openxmlformats.org/markup-compatibility/2006" xmlns:r="http://schemas.openxmlformats.org/officeDocument/2006/relationships" xmlns:w="http://schemas.openxmlformats.org/wordprocessingml/2006/main" xmlns:w14="http://schemas.microsoft.com/office/word/2010/wordml" xmlns:w15="http://schemas.microsoft.com/office/word/2012/wordml" xmlns:w16cex="http://schemas.microsoft.com/office/word/2018/wordml/cex" xmlns:w16cid="http://schemas.microsoft.com/office/word/2016/wordml/cid" xmlns:w16="http://schemas.microsoft.com/office/word/2018/wordml" xmlns:w16du="http://schemas.microsoft.com/office/word/2023/wordml/word16du" xmlns:w16sdtdh="http://schemas.microsoft.com/office/word/2020/wordml/sdtdatahash" xmlns:w16se="http://schemas.microsoft.com/office/word/2015/wordml/symex" mc:Ignorable="w14 w15 w16se w16cid w16 w16cex w16sdtdh w16du">
+<w:styles xmlns:mc="http://schemas.openxmlformats.org/markup-compatibility/2006" xmlns:r="http://schemas.openxmlformats.org/officeDocument/2006/relationships" xmlns:w="http://schemas.openxmlformats.org/wordprocessingml/2006/main" xmlns:w14="http://schemas.microsoft.com/office/word/2010/wordml" xmlns:w15="http://schemas.microsoft.com/office/word/2012/wordml" xmlns:w16cex="http://schemas.microsoft.com/office/word/2018/wordml/cex" xmlns:w16cid="http://schemas.microsoft.com/office/word/2016/wordml/cid" xmlns:w16="http://schemas.microsoft.com/office/word/2018/wordml" xmlns:w16sdtdh="http://schemas.microsoft.com/office/word/2020/wordml/sdtdatahash" xmlns:w16se="http://schemas.microsoft.com/office/word/2015/wordml/symex" mc:Ignorable="w14 w15 w16se w16cid w16 w16cex w16sdtdh">
   <w:docDefaults>
     <w:rPrDefault>
       <w:rPr>
@@ -5043,11 +5095,11 @@
       <w14:ligatures w14:val="none"/>
     </w:rPr>
   </w:style>
-  <w:style w:type="paragraph" w:styleId="Ttulo1">
+  <w:style w:type="paragraph" w:styleId="Heading1">
     <w:name w:val="heading 1"/>
     <w:basedOn w:val="Normal"/>
     <w:next w:val="Normal"/>
-    <w:link w:val="Ttulo1Car"/>
+    <w:link w:val="Heading1Char"/>
     <w:uiPriority w:val="9"/>
     <w:qFormat/>
     <w:rsid w:val="00BC1A3A"/>
@@ -5064,11 +5116,11 @@
       <w:szCs w:val="40"/>
     </w:rPr>
   </w:style>
-  <w:style w:type="paragraph" w:styleId="Ttulo2">
+  <w:style w:type="paragraph" w:styleId="Heading2">
     <w:name w:val="heading 2"/>
     <w:basedOn w:val="Normal"/>
     <w:next w:val="Normal"/>
-    <w:link w:val="Ttulo2Car"/>
+    <w:link w:val="Heading2Char"/>
     <w:uiPriority w:val="9"/>
     <w:semiHidden/>
     <w:unhideWhenUsed/>
@@ -5087,11 +5139,11 @@
       <w:szCs w:val="32"/>
     </w:rPr>
   </w:style>
-  <w:style w:type="paragraph" w:styleId="Ttulo3">
+  <w:style w:type="paragraph" w:styleId="Heading3">
     <w:name w:val="heading 3"/>
     <w:basedOn w:val="Normal"/>
     <w:next w:val="Normal"/>
-    <w:link w:val="Ttulo3Car"/>
+    <w:link w:val="Heading3Char"/>
     <w:uiPriority w:val="9"/>
     <w:semiHidden/>
     <w:unhideWhenUsed/>
@@ -5110,11 +5162,11 @@
       <w:szCs w:val="28"/>
     </w:rPr>
   </w:style>
-  <w:style w:type="paragraph" w:styleId="Ttulo4">
+  <w:style w:type="paragraph" w:styleId="Heading4">
     <w:name w:val="heading 4"/>
     <w:basedOn w:val="Normal"/>
     <w:next w:val="Normal"/>
-    <w:link w:val="Ttulo4Car"/>
+    <w:link w:val="Heading4Char"/>
     <w:uiPriority w:val="9"/>
     <w:semiHidden/>
     <w:unhideWhenUsed/>
@@ -5133,11 +5185,11 @@
       <w:color w:val="0F4761" w:themeColor="accent1" w:themeShade="BF"/>
     </w:rPr>
   </w:style>
-  <w:style w:type="paragraph" w:styleId="Ttulo5">
+  <w:style w:type="paragraph" w:styleId="Heading5">
     <w:name w:val="heading 5"/>
     <w:basedOn w:val="Normal"/>
     <w:next w:val="Normal"/>
-    <w:link w:val="Ttulo5Car"/>
+    <w:link w:val="Heading5Char"/>
     <w:uiPriority w:val="9"/>
     <w:semiHidden/>
     <w:unhideWhenUsed/>
@@ -5154,11 +5206,11 @@
       <w:color w:val="0F4761" w:themeColor="accent1" w:themeShade="BF"/>
     </w:rPr>
   </w:style>
-  <w:style w:type="paragraph" w:styleId="Ttulo6">
+  <w:style w:type="paragraph" w:styleId="Heading6">
     <w:name w:val="heading 6"/>
     <w:basedOn w:val="Normal"/>
     <w:next w:val="Normal"/>
-    <w:link w:val="Ttulo6Car"/>
+    <w:link w:val="Heading6Char"/>
     <w:uiPriority w:val="9"/>
     <w:semiHidden/>
     <w:unhideWhenUsed/>
@@ -5177,11 +5229,11 @@
       <w:color w:val="595959" w:themeColor="text1" w:themeTint="A6"/>
     </w:rPr>
   </w:style>
-  <w:style w:type="paragraph" w:styleId="Ttulo7">
+  <w:style w:type="paragraph" w:styleId="Heading7">
     <w:name w:val="heading 7"/>
     <w:basedOn w:val="Normal"/>
     <w:next w:val="Normal"/>
-    <w:link w:val="Ttulo7Car"/>
+    <w:link w:val="Heading7Char"/>
     <w:uiPriority w:val="9"/>
     <w:semiHidden/>
     <w:unhideWhenUsed/>
@@ -5198,11 +5250,11 @@
       <w:color w:val="595959" w:themeColor="text1" w:themeTint="A6"/>
     </w:rPr>
   </w:style>
-  <w:style w:type="paragraph" w:styleId="Ttulo8">
+  <w:style w:type="paragraph" w:styleId="Heading8">
     <w:name w:val="heading 8"/>
     <w:basedOn w:val="Normal"/>
     <w:next w:val="Normal"/>
-    <w:link w:val="Ttulo8Car"/>
+    <w:link w:val="Heading8Char"/>
     <w:uiPriority w:val="9"/>
     <w:semiHidden/>
     <w:unhideWhenUsed/>
@@ -5221,11 +5273,11 @@
       <w:color w:val="272727" w:themeColor="text1" w:themeTint="D8"/>
     </w:rPr>
   </w:style>
-  <w:style w:type="paragraph" w:styleId="Ttulo9">
+  <w:style w:type="paragraph" w:styleId="Heading9">
     <w:name w:val="heading 9"/>
     <w:basedOn w:val="Normal"/>
     <w:next w:val="Normal"/>
-    <w:link w:val="Ttulo9Car"/>
+    <w:link w:val="Heading9Char"/>
     <w:uiPriority w:val="9"/>
     <w:semiHidden/>
     <w:unhideWhenUsed/>
@@ -5242,13 +5294,13 @@
       <w:color w:val="272727" w:themeColor="text1" w:themeTint="D8"/>
     </w:rPr>
   </w:style>
-  <w:style w:type="character" w:default="1" w:styleId="Fuentedeprrafopredeter">
+  <w:style w:type="character" w:default="1" w:styleId="DefaultParagraphFont">
     <w:name w:val="Default Paragraph Font"/>
     <w:uiPriority w:val="1"/>
     <w:semiHidden/>
     <w:unhideWhenUsed/>
   </w:style>
-  <w:style w:type="table" w:default="1" w:styleId="Tablanormal">
+  <w:style w:type="table" w:default="1" w:styleId="TableNormal">
     <w:name w:val="Normal Table"/>
     <w:uiPriority w:val="99"/>
     <w:semiHidden/>
@@ -5263,16 +5315,16 @@
       </w:tblCellMar>
     </w:tblPr>
   </w:style>
-  <w:style w:type="numbering" w:default="1" w:styleId="Sinlista">
+  <w:style w:type="numbering" w:default="1" w:styleId="NoList">
     <w:name w:val="No List"/>
     <w:uiPriority w:val="99"/>
     <w:semiHidden/>
     <w:unhideWhenUsed/>
   </w:style>
-  <w:style w:type="character" w:customStyle="1" w:styleId="Ttulo1Car">
-    <w:name w:val="Título 1 Car"/>
-    <w:basedOn w:val="Fuentedeprrafopredeter"/>
-    <w:link w:val="Ttulo1"/>
+  <w:style w:type="character" w:customStyle="1" w:styleId="Heading1Char">
+    <w:name w:val="Heading 1 Char"/>
+    <w:basedOn w:val="DefaultParagraphFont"/>
+    <w:link w:val="Heading1"/>
     <w:uiPriority w:val="9"/>
     <w:rsid w:val="00BC1A3A"/>
     <w:rPr>
@@ -5282,10 +5334,10 @@
       <w:szCs w:val="40"/>
     </w:rPr>
   </w:style>
-  <w:style w:type="character" w:customStyle="1" w:styleId="Ttulo2Car">
-    <w:name w:val="Título 2 Car"/>
-    <w:basedOn w:val="Fuentedeprrafopredeter"/>
-    <w:link w:val="Ttulo2"/>
+  <w:style w:type="character" w:customStyle="1" w:styleId="Heading2Char">
+    <w:name w:val="Heading 2 Char"/>
+    <w:basedOn w:val="DefaultParagraphFont"/>
+    <w:link w:val="Heading2"/>
     <w:uiPriority w:val="9"/>
     <w:semiHidden/>
     <w:rsid w:val="00BC1A3A"/>
@@ -5296,10 +5348,10 @@
       <w:szCs w:val="32"/>
     </w:rPr>
   </w:style>
-  <w:style w:type="character" w:customStyle="1" w:styleId="Ttulo3Car">
-    <w:name w:val="Título 3 Car"/>
-    <w:basedOn w:val="Fuentedeprrafopredeter"/>
-    <w:link w:val="Ttulo3"/>
+  <w:style w:type="character" w:customStyle="1" w:styleId="Heading3Char">
+    <w:name w:val="Heading 3 Char"/>
+    <w:basedOn w:val="DefaultParagraphFont"/>
+    <w:link w:val="Heading3"/>
     <w:uiPriority w:val="9"/>
     <w:semiHidden/>
     <w:rsid w:val="00BC1A3A"/>
@@ -5310,10 +5362,10 @@
       <w:szCs w:val="28"/>
     </w:rPr>
   </w:style>
-  <w:style w:type="character" w:customStyle="1" w:styleId="Ttulo4Car">
-    <w:name w:val="Título 4 Car"/>
-    <w:basedOn w:val="Fuentedeprrafopredeter"/>
-    <w:link w:val="Ttulo4"/>
+  <w:style w:type="character" w:customStyle="1" w:styleId="Heading4Char">
+    <w:name w:val="Heading 4 Char"/>
+    <w:basedOn w:val="DefaultParagraphFont"/>
+    <w:link w:val="Heading4"/>
     <w:uiPriority w:val="9"/>
     <w:semiHidden/>
     <w:rsid w:val="00BC1A3A"/>
@@ -5324,10 +5376,10 @@
       <w:color w:val="0F4761" w:themeColor="accent1" w:themeShade="BF"/>
     </w:rPr>
   </w:style>
-  <w:style w:type="character" w:customStyle="1" w:styleId="Ttulo5Car">
-    <w:name w:val="Título 5 Car"/>
-    <w:basedOn w:val="Fuentedeprrafopredeter"/>
-    <w:link w:val="Ttulo5"/>
+  <w:style w:type="character" w:customStyle="1" w:styleId="Heading5Char">
+    <w:name w:val="Heading 5 Char"/>
+    <w:basedOn w:val="DefaultParagraphFont"/>
+    <w:link w:val="Heading5"/>
     <w:uiPriority w:val="9"/>
     <w:semiHidden/>
     <w:rsid w:val="00BC1A3A"/>
@@ -5336,10 +5388,10 @@
       <w:color w:val="0F4761" w:themeColor="accent1" w:themeShade="BF"/>
     </w:rPr>
   </w:style>
-  <w:style w:type="character" w:customStyle="1" w:styleId="Ttulo6Car">
-    <w:name w:val="Título 6 Car"/>
-    <w:basedOn w:val="Fuentedeprrafopredeter"/>
-    <w:link w:val="Ttulo6"/>
+  <w:style w:type="character" w:customStyle="1" w:styleId="Heading6Char">
+    <w:name w:val="Heading 6 Char"/>
+    <w:basedOn w:val="DefaultParagraphFont"/>
+    <w:link w:val="Heading6"/>
     <w:uiPriority w:val="9"/>
     <w:semiHidden/>
     <w:rsid w:val="00BC1A3A"/>
@@ -5350,10 +5402,10 @@
       <w:color w:val="595959" w:themeColor="text1" w:themeTint="A6"/>
     </w:rPr>
   </w:style>
-  <w:style w:type="character" w:customStyle="1" w:styleId="Ttulo7Car">
-    <w:name w:val="Título 7 Car"/>
-    <w:basedOn w:val="Fuentedeprrafopredeter"/>
-    <w:link w:val="Ttulo7"/>
+  <w:style w:type="character" w:customStyle="1" w:styleId="Heading7Char">
+    <w:name w:val="Heading 7 Char"/>
+    <w:basedOn w:val="DefaultParagraphFont"/>
+    <w:link w:val="Heading7"/>
     <w:uiPriority w:val="9"/>
     <w:semiHidden/>
     <w:rsid w:val="00BC1A3A"/>
@@ -5362,10 +5414,10 @@
       <w:color w:val="595959" w:themeColor="text1" w:themeTint="A6"/>
     </w:rPr>
   </w:style>
-  <w:style w:type="character" w:customStyle="1" w:styleId="Ttulo8Car">
-    <w:name w:val="Título 8 Car"/>
-    <w:basedOn w:val="Fuentedeprrafopredeter"/>
-    <w:link w:val="Ttulo8"/>
+  <w:style w:type="character" w:customStyle="1" w:styleId="Heading8Char">
+    <w:name w:val="Heading 8 Char"/>
+    <w:basedOn w:val="DefaultParagraphFont"/>
+    <w:link w:val="Heading8"/>
     <w:uiPriority w:val="9"/>
     <w:semiHidden/>
     <w:rsid w:val="00BC1A3A"/>
@@ -5376,10 +5428,10 @@
       <w:color w:val="272727" w:themeColor="text1" w:themeTint="D8"/>
     </w:rPr>
   </w:style>
-  <w:style w:type="character" w:customStyle="1" w:styleId="Ttulo9Car">
-    <w:name w:val="Título 9 Car"/>
-    <w:basedOn w:val="Fuentedeprrafopredeter"/>
-    <w:link w:val="Ttulo9"/>
+  <w:style w:type="character" w:customStyle="1" w:styleId="Heading9Char">
+    <w:name w:val="Heading 9 Char"/>
+    <w:basedOn w:val="DefaultParagraphFont"/>
+    <w:link w:val="Heading9"/>
     <w:uiPriority w:val="9"/>
     <w:semiHidden/>
     <w:rsid w:val="00BC1A3A"/>
@@ -5388,11 +5440,11 @@
       <w:color w:val="272727" w:themeColor="text1" w:themeTint="D8"/>
     </w:rPr>
   </w:style>
-  <w:style w:type="paragraph" w:styleId="Ttulo">
+  <w:style w:type="paragraph" w:styleId="Title">
     <w:name w:val="Title"/>
     <w:basedOn w:val="Normal"/>
     <w:next w:val="Normal"/>
-    <w:link w:val="TtuloCar"/>
+    <w:link w:val="TitleChar"/>
     <w:uiPriority w:val="10"/>
     <w:qFormat/>
     <w:rsid w:val="00BC1A3A"/>
@@ -5408,10 +5460,10 @@
       <w:szCs w:val="56"/>
     </w:rPr>
   </w:style>
-  <w:style w:type="character" w:customStyle="1" w:styleId="TtuloCar">
-    <w:name w:val="Título Car"/>
-    <w:basedOn w:val="Fuentedeprrafopredeter"/>
-    <w:link w:val="Ttulo"/>
+  <w:style w:type="character" w:customStyle="1" w:styleId="TitleChar">
+    <w:name w:val="Title Char"/>
+    <w:basedOn w:val="DefaultParagraphFont"/>
+    <w:link w:val="Title"/>
     <w:uiPriority w:val="10"/>
     <w:rsid w:val="00BC1A3A"/>
     <w:rPr>
@@ -5422,11 +5474,11 @@
       <w:szCs w:val="56"/>
     </w:rPr>
   </w:style>
-  <w:style w:type="paragraph" w:styleId="Subttulo">
+  <w:style w:type="paragraph" w:styleId="Subtitle">
     <w:name w:val="Subtitle"/>
     <w:basedOn w:val="Normal"/>
     <w:next w:val="Normal"/>
-    <w:link w:val="SubttuloCar"/>
+    <w:link w:val="SubtitleChar"/>
     <w:uiPriority w:val="11"/>
     <w:qFormat/>
     <w:rsid w:val="00BC1A3A"/>
@@ -5443,10 +5495,10 @@
       <w:szCs w:val="28"/>
     </w:rPr>
   </w:style>
-  <w:style w:type="character" w:customStyle="1" w:styleId="SubttuloCar">
-    <w:name w:val="Subtítulo Car"/>
-    <w:basedOn w:val="Fuentedeprrafopredeter"/>
-    <w:link w:val="Subttulo"/>
+  <w:style w:type="character" w:customStyle="1" w:styleId="SubtitleChar">
+    <w:name w:val="Subtitle Char"/>
+    <w:basedOn w:val="DefaultParagraphFont"/>
+    <w:link w:val="Subtitle"/>
     <w:uiPriority w:val="11"/>
     <w:rsid w:val="00BC1A3A"/>
     <w:rPr>
@@ -5457,11 +5509,11 @@
       <w:szCs w:val="28"/>
     </w:rPr>
   </w:style>
-  <w:style w:type="paragraph" w:styleId="Cita">
+  <w:style w:type="paragraph" w:styleId="Quote">
     <w:name w:val="Quote"/>
     <w:basedOn w:val="Normal"/>
     <w:next w:val="Normal"/>
-    <w:link w:val="CitaCar"/>
+    <w:link w:val="QuoteChar"/>
     <w:uiPriority w:val="29"/>
     <w:qFormat/>
     <w:rsid w:val="00BC1A3A"/>
@@ -5475,10 +5527,10 @@
       <w:color w:val="404040" w:themeColor="text1" w:themeTint="BF"/>
     </w:rPr>
   </w:style>
-  <w:style w:type="character" w:customStyle="1" w:styleId="CitaCar">
-    <w:name w:val="Cita Car"/>
-    <w:basedOn w:val="Fuentedeprrafopredeter"/>
-    <w:link w:val="Cita"/>
+  <w:style w:type="character" w:customStyle="1" w:styleId="QuoteChar">
+    <w:name w:val="Quote Char"/>
+    <w:basedOn w:val="DefaultParagraphFont"/>
+    <w:link w:val="Quote"/>
     <w:uiPriority w:val="29"/>
     <w:rsid w:val="00BC1A3A"/>
     <w:rPr>
@@ -5487,7 +5539,7 @@
       <w:color w:val="404040" w:themeColor="text1" w:themeTint="BF"/>
     </w:rPr>
   </w:style>
-  <w:style w:type="paragraph" w:styleId="Prrafodelista">
+  <w:style w:type="paragraph" w:styleId="ListParagraph">
     <w:name w:val="List Paragraph"/>
     <w:basedOn w:val="Normal"/>
     <w:uiPriority w:val="34"/>
@@ -5498,9 +5550,9 @@
       <w:contextualSpacing/>
     </w:pPr>
   </w:style>
-  <w:style w:type="character" w:styleId="nfasisintenso">
+  <w:style w:type="character" w:styleId="IntenseEmphasis">
     <w:name w:val="Intense Emphasis"/>
-    <w:basedOn w:val="Fuentedeprrafopredeter"/>
+    <w:basedOn w:val="DefaultParagraphFont"/>
     <w:uiPriority w:val="21"/>
     <w:qFormat/>
     <w:rsid w:val="00BC1A3A"/>
@@ -5510,11 +5562,11 @@
       <w:color w:val="0F4761" w:themeColor="accent1" w:themeShade="BF"/>
     </w:rPr>
   </w:style>
-  <w:style w:type="paragraph" w:styleId="Citadestacada">
+  <w:style w:type="paragraph" w:styleId="IntenseQuote">
     <w:name w:val="Intense Quote"/>
     <w:basedOn w:val="Normal"/>
     <w:next w:val="Normal"/>
-    <w:link w:val="CitadestacadaCar"/>
+    <w:link w:val="IntenseQuoteChar"/>
     <w:uiPriority w:val="30"/>
     <w:qFormat/>
     <w:rsid w:val="00BC1A3A"/>
@@ -5533,10 +5585,10 @@
       <w:color w:val="0F4761" w:themeColor="accent1" w:themeShade="BF"/>
     </w:rPr>
   </w:style>
-  <w:style w:type="character" w:customStyle="1" w:styleId="CitadestacadaCar">
-    <w:name w:val="Cita destacada Car"/>
-    <w:basedOn w:val="Fuentedeprrafopredeter"/>
-    <w:link w:val="Citadestacada"/>
+  <w:style w:type="character" w:customStyle="1" w:styleId="IntenseQuoteChar">
+    <w:name w:val="Intense Quote Char"/>
+    <w:basedOn w:val="DefaultParagraphFont"/>
+    <w:link w:val="IntenseQuote"/>
     <w:uiPriority w:val="30"/>
     <w:rsid w:val="00BC1A3A"/>
     <w:rPr>
@@ -5545,9 +5597,9 @@
       <w:color w:val="0F4761" w:themeColor="accent1" w:themeShade="BF"/>
     </w:rPr>
   </w:style>
-  <w:style w:type="character" w:styleId="Referenciaintensa">
+  <w:style w:type="character" w:styleId="IntenseReference">
     <w:name w:val="Intense Reference"/>
-    <w:basedOn w:val="Fuentedeprrafopredeter"/>
+    <w:basedOn w:val="DefaultParagraphFont"/>
     <w:uiPriority w:val="32"/>
     <w:qFormat/>
     <w:rsid w:val="00BC1A3A"/>
@@ -5577,9 +5629,9 @@
       <w14:ligatures w14:val="none"/>
     </w:rPr>
   </w:style>
-  <w:style w:type="character" w:styleId="Hipervnculo">
+  <w:style w:type="character" w:styleId="Hyperlink">
     <w:name w:val="Hyperlink"/>
-    <w:basedOn w:val="Fuentedeprrafopredeter"/>
+    <w:basedOn w:val="DefaultParagraphFont"/>
     <w:uiPriority w:val="99"/>
     <w:unhideWhenUsed/>
     <w:rsid w:val="009F0F2E"/>
@@ -5588,9 +5640,9 @@
       <w:u w:val="single"/>
     </w:rPr>
   </w:style>
-  <w:style w:type="character" w:styleId="Hipervnculovisitado">
+  <w:style w:type="character" w:styleId="FollowedHyperlink">
     <w:name w:val="FollowedHyperlink"/>
-    <w:basedOn w:val="Fuentedeprrafopredeter"/>
+    <w:basedOn w:val="DefaultParagraphFont"/>
     <w:uiPriority w:val="99"/>
     <w:semiHidden/>
     <w:unhideWhenUsed/>
@@ -5598,6 +5650,18 @@
     <w:rPr>
       <w:color w:val="96607D" w:themeColor="followedHyperlink"/>
       <w:u w:val="single"/>
+    </w:rPr>
+  </w:style>
+  <w:style w:type="character" w:styleId="UnresolvedMention">
+    <w:name w:val="Unresolved Mention"/>
+    <w:basedOn w:val="DefaultParagraphFont"/>
+    <w:uiPriority w:val="99"/>
+    <w:semiHidden/>
+    <w:unhideWhenUsed/>
+    <w:rsid w:val="006B1715"/>
+    <w:rPr>
+      <w:color w:val="605E5C"/>
+      <w:shd w:val="clear" w:color="auto" w:fill="E1DFDD"/>
     </w:rPr>
   </w:style>
 </w:styles>

</xml_diff>